<commit_message>
New source on dataset sizes
</commit_message>
<xml_diff>
--- a/dgallenb/NLP Data Processing Research.docx
+++ b/dgallenb/NLP Data Processing Research.docx
@@ -4,7 +4,13 @@
   <w:body>
     <w:p>
       <w:r>
-        <w:t xml:space="preserve">Good resource. Main </w:t>
+        <w:t>Good resource</w:t>
+      </w:r>
+      <w:r>
+        <w:t xml:space="preserve"> on preprocessing</w:t>
+      </w:r>
+      <w:r>
+        <w:t xml:space="preserve">. Main </w:t>
       </w:r>
       <w:r>
         <w:t>steps</w:t>
@@ -123,6 +129,142 @@
       </w:hyperlink>
     </w:p>
     <w:p/>
+    <w:p>
+      <w:r>
+        <w:t xml:space="preserve">How much data do </w:t>
+      </w:r>
+      <w:r>
+        <w:t>we need?</w:t>
+      </w:r>
+    </w:p>
+    <w:p>
+      <w:pPr>
+        <w:pStyle w:val="ListParagraph"/>
+        <w:numPr>
+          <w:ilvl w:val="0"/>
+          <w:numId w:val="2"/>
+        </w:numPr>
+      </w:pPr>
+      <w:r>
+        <w:t>Rough token counts:</w:t>
+      </w:r>
+    </w:p>
+    <w:p>
+      <w:pPr>
+        <w:pStyle w:val="ListParagraph"/>
+        <w:numPr>
+          <w:ilvl w:val="1"/>
+          <w:numId w:val="2"/>
+        </w:numPr>
+      </w:pPr>
+      <w:r>
+        <w:t>1k tokens: 4 page essay</w:t>
+      </w:r>
+      <w:r>
+        <w:t xml:space="preserve"> (double space)</w:t>
+      </w:r>
+    </w:p>
+    <w:p>
+      <w:pPr>
+        <w:pStyle w:val="ListParagraph"/>
+        <w:numPr>
+          <w:ilvl w:val="1"/>
+          <w:numId w:val="2"/>
+        </w:numPr>
+      </w:pPr>
+      <w:r>
+        <w:t>800k tokens: all of Shakespeare’s works</w:t>
+      </w:r>
+    </w:p>
+    <w:p>
+      <w:pPr>
+        <w:pStyle w:val="ListParagraph"/>
+        <w:numPr>
+          <w:ilvl w:val="1"/>
+          <w:numId w:val="2"/>
+        </w:numPr>
+      </w:pPr>
+      <w:r>
+        <w:t xml:space="preserve">1M tokens: </w:t>
+      </w:r>
+      <w:r>
+        <w:t>the Brown corpus (</w:t>
+      </w:r>
+      <w:r>
+        <w:t>a sample of about 1 million words from 1961. Classic language analysis corpus)</w:t>
+      </w:r>
+    </w:p>
+    <w:p>
+      <w:pPr>
+        <w:pStyle w:val="ListParagraph"/>
+        <w:numPr>
+          <w:ilvl w:val="1"/>
+          <w:numId w:val="2"/>
+        </w:numPr>
+      </w:pPr>
+      <w:r>
+        <w:t>500B tokens: GPT-3’s total corpus</w:t>
+      </w:r>
+    </w:p>
+    <w:p>
+      <w:pPr>
+        <w:pStyle w:val="ListParagraph"/>
+        <w:numPr>
+          <w:ilvl w:val="0"/>
+          <w:numId w:val="2"/>
+        </w:numPr>
+      </w:pPr>
+      <w:r>
+        <w:t>Task matters:</w:t>
+      </w:r>
+    </w:p>
+    <w:p>
+      <w:pPr>
+        <w:pStyle w:val="ListParagraph"/>
+        <w:numPr>
+          <w:ilvl w:val="1"/>
+          <w:numId w:val="2"/>
+        </w:numPr>
+      </w:pPr>
+      <w:r>
+        <w:t>Classification &lt; generation in terms of total data needed</w:t>
+      </w:r>
+    </w:p>
+    <w:p>
+      <w:pPr>
+        <w:pStyle w:val="ListParagraph"/>
+        <w:numPr>
+          <w:ilvl w:val="1"/>
+          <w:numId w:val="2"/>
+        </w:numPr>
+      </w:pPr>
+      <w:r>
+        <w:t>Narrow scope needs less data</w:t>
+      </w:r>
+    </w:p>
+    <w:p>
+      <w:pPr>
+        <w:pStyle w:val="ListParagraph"/>
+        <w:numPr>
+          <w:ilvl w:val="0"/>
+          <w:numId w:val="2"/>
+        </w:numPr>
+      </w:pPr>
+      <w:r>
+        <w:t>Watch out for datasets that contain data that was collected illegally</w:t>
+      </w:r>
+    </w:p>
+    <w:p/>
+    <w:p>
+      <w:hyperlink r:id="rId6" w:history="1">
+        <w:r>
+          <w:rPr>
+            <w:rStyle w:val="Hyperlink"/>
+          </w:rPr>
+          <w:t>https://www.youtube.com/watch?v=gye07gsaMBc</w:t>
+        </w:r>
+      </w:hyperlink>
+    </w:p>
     <w:p/>
     <w:p/>
     <w:sectPr>
@@ -138,6 +280,119 @@
 <file path=word/numbering.xml><?xml version="1.0" encoding="utf-8"?>
 <w:numbering xmlns:wpc="http://schemas.microsoft.com/office/word/2010/wordprocessingCanvas" xmlns:cx="http://schemas.microsoft.com/office/drawing/2014/chartex" xmlns:cx1="http://schemas.microsoft.com/office/drawing/2015/9/8/chartex" xmlns:cx2="http://schemas.microsoft.com/office/drawing/2015/10/21/chartex" xmlns:cx3="http://schemas.microsoft.com/office/drawing/2016/5/9/chartex" xmlns:cx4="http://schemas.microsoft.com/office/drawing/2016/5/10/chartex" xmlns:cx5="http://schemas.microsoft.com/office/drawing/2016/5/11/chartex" xmlns:cx6="http://schemas.microsoft.com/office/drawing/2016/5/12/chartex" xmlns:cx7="http://schemas.microsoft.com/office/drawing/2016/5/13/chartex" xmlns:cx8="http://schemas.microsoft.com/office/drawing/2016/5/14/chartex" xmlns:mc="http://schemas.openxmlformats.org/markup-compatibility/2006" xmlns:aink="http://schemas.microsoft.com/office/drawing/2016/ink" xmlns:am3d="http://schemas.microsoft.com/office/drawing/2017/model3d" xmlns:o="urn:schemas-microsoft-com:office:office" xmlns:oel="http://schemas.microsoft.com/office/2019/extlst" xmlns:r="http://schemas.openxmlformats.org/officeDocument/2006/relationships" xmlns:m="http://schemas.openxmlformats.org/officeDocument/2006/math" xmlns:v="urn:schemas-microsoft-com:vml" xmlns:wp14="http://schemas.microsoft.com/office/word/2010/wordprocessingDrawing" xmlns:wp="http://schemas.openxmlformats.org/drawingml/2006/wordprocessingDrawing" xmlns:w10="urn:schemas-microsoft-com:office:word" xmlns:w="http://schemas.openxmlformats.org/wordprocessingml/2006/main" xmlns:w14="http://schemas.microsoft.com/office/word/2010/wordml" xmlns:w15="http://schemas.microsoft.com/office/word/2012/wordml" xmlns:w16cex="http://schemas.microsoft.com/office/word/2018/wordml/cex" xmlns:w16cid="http://schemas.microsoft.com/office/word/2016/wordml/cid" xmlns:w16="http://schemas.microsoft.com/office/word/2018/wordml" xmlns:w16du="http://schemas.microsoft.com/office/word/2023/wordml/word16du" xmlns:w16sdtdh="http://schemas.microsoft.com/office/word/2020/wordml/sdtdatahash" xmlns:w16se="http://schemas.microsoft.com/office/word/2015/wordml/symex" xmlns:wpg="http://schemas.microsoft.com/office/word/2010/wordprocessingGroup" xmlns:wpi="http://schemas.microsoft.com/office/word/2010/wordprocessingInk" xmlns:wne="http://schemas.microsoft.com/office/word/2006/wordml" xmlns:wps="http://schemas.microsoft.com/office/word/2010/wordprocessingShape" mc:Ignorable="w14 w15 w16se w16cid w16 w16cex w16sdtdh w16du wp14">
   <w:abstractNum w:abstractNumId="0" w15:restartNumberingAfterBreak="0">
+    <w:nsid w:val="19BF68DE"/>
+    <w:multiLevelType w:val="hybridMultilevel"/>
+    <w:tmpl w:val="812E2DBC"/>
+    <w:lvl w:ilvl="0" w:tplc="04090001">
+      <w:start w:val="1"/>
+      <w:numFmt w:val="bullet"/>
+      <w:lvlText w:val=""/>
+      <w:lvlJc w:val="left"/>
+      <w:pPr>
+        <w:ind w:left="720" w:hanging="360"/>
+      </w:pPr>
+      <w:rPr>
+        <w:rFonts w:ascii="Symbol" w:hAnsi="Symbol" w:hint="default"/>
+      </w:rPr>
+    </w:lvl>
+    <w:lvl w:ilvl="1" w:tplc="04090003">
+      <w:start w:val="1"/>
+      <w:numFmt w:val="bullet"/>
+      <w:lvlText w:val="o"/>
+      <w:lvlJc w:val="left"/>
+      <w:pPr>
+        <w:ind w:left="1440" w:hanging="360"/>
+      </w:pPr>
+      <w:rPr>
+        <w:rFonts w:ascii="Courier New" w:hAnsi="Courier New" w:cs="Courier New" w:hint="default"/>
+      </w:rPr>
+    </w:lvl>
+    <w:lvl w:ilvl="2" w:tplc="04090005" w:tentative="1">
+      <w:start w:val="1"/>
+      <w:numFmt w:val="bullet"/>
+      <w:lvlText w:val=""/>
+      <w:lvlJc w:val="left"/>
+      <w:pPr>
+        <w:ind w:left="2160" w:hanging="360"/>
+      </w:pPr>
+      <w:rPr>
+        <w:rFonts w:ascii="Wingdings" w:hAnsi="Wingdings" w:hint="default"/>
+      </w:rPr>
+    </w:lvl>
+    <w:lvl w:ilvl="3" w:tplc="04090001" w:tentative="1">
+      <w:start w:val="1"/>
+      <w:numFmt w:val="bullet"/>
+      <w:lvlText w:val=""/>
+      <w:lvlJc w:val="left"/>
+      <w:pPr>
+        <w:ind w:left="2880" w:hanging="360"/>
+      </w:pPr>
+      <w:rPr>
+        <w:rFonts w:ascii="Symbol" w:hAnsi="Symbol" w:hint="default"/>
+      </w:rPr>
+    </w:lvl>
+    <w:lvl w:ilvl="4" w:tplc="04090003" w:tentative="1">
+      <w:start w:val="1"/>
+      <w:numFmt w:val="bullet"/>
+      <w:lvlText w:val="o"/>
+      <w:lvlJc w:val="left"/>
+      <w:pPr>
+        <w:ind w:left="3600" w:hanging="360"/>
+      </w:pPr>
+      <w:rPr>
+        <w:rFonts w:ascii="Courier New" w:hAnsi="Courier New" w:cs="Courier New" w:hint="default"/>
+      </w:rPr>
+    </w:lvl>
+    <w:lvl w:ilvl="5" w:tplc="04090005" w:tentative="1">
+      <w:start w:val="1"/>
+      <w:numFmt w:val="bullet"/>
+      <w:lvlText w:val=""/>
+      <w:lvlJc w:val="left"/>
+      <w:pPr>
+        <w:ind w:left="4320" w:hanging="360"/>
+      </w:pPr>
+      <w:rPr>
+        <w:rFonts w:ascii="Wingdings" w:hAnsi="Wingdings" w:hint="default"/>
+      </w:rPr>
+    </w:lvl>
+    <w:lvl w:ilvl="6" w:tplc="04090001" w:tentative="1">
+      <w:start w:val="1"/>
+      <w:numFmt w:val="bullet"/>
+      <w:lvlText w:val=""/>
+      <w:lvlJc w:val="left"/>
+      <w:pPr>
+        <w:ind w:left="5040" w:hanging="360"/>
+      </w:pPr>
+      <w:rPr>
+        <w:rFonts w:ascii="Symbol" w:hAnsi="Symbol" w:hint="default"/>
+      </w:rPr>
+    </w:lvl>
+    <w:lvl w:ilvl="7" w:tplc="04090003" w:tentative="1">
+      <w:start w:val="1"/>
+      <w:numFmt w:val="bullet"/>
+      <w:lvlText w:val="o"/>
+      <w:lvlJc w:val="left"/>
+      <w:pPr>
+        <w:ind w:left="5760" w:hanging="360"/>
+      </w:pPr>
+      <w:rPr>
+        <w:rFonts w:ascii="Courier New" w:hAnsi="Courier New" w:cs="Courier New" w:hint="default"/>
+      </w:rPr>
+    </w:lvl>
+    <w:lvl w:ilvl="8" w:tplc="04090005" w:tentative="1">
+      <w:start w:val="1"/>
+      <w:numFmt w:val="bullet"/>
+      <w:lvlText w:val=""/>
+      <w:lvlJc w:val="left"/>
+      <w:pPr>
+        <w:ind w:left="6480" w:hanging="360"/>
+      </w:pPr>
+      <w:rPr>
+        <w:rFonts w:ascii="Wingdings" w:hAnsi="Wingdings" w:hint="default"/>
+      </w:rPr>
+    </w:lvl>
+  </w:abstractNum>
+  <w:abstractNum w:abstractNumId="1" w15:restartNumberingAfterBreak="0">
     <w:nsid w:val="46E80639"/>
     <w:multiLevelType w:val="hybridMultilevel"/>
     <w:tmpl w:val="ACD604DA"/>
@@ -224,6 +479,9 @@
     </w:lvl>
   </w:abstractNum>
   <w:num w:numId="1" w16cid:durableId="402068889">
+    <w:abstractNumId w:val="1"/>
+  </w:num>
+  <w:num w:numId="2" w16cid:durableId="183248168">
     <w:abstractNumId w:val="0"/>
   </w:num>
 </w:numbering>

</xml_diff>

<commit_message>
Added a couple other good resources
</commit_message>
<xml_diff>
--- a/dgallenb/NLP Data Processing Research.docx
+++ b/dgallenb/NLP Data Processing Research.docx
@@ -16,8 +16,13 @@
         <w:t>steps</w:t>
       </w:r>
       <w:r>
-        <w:t xml:space="preserve"> for preprossessing</w:t>
-      </w:r>
+        <w:t xml:space="preserve"> for </w:t>
+      </w:r>
+      <w:proofErr w:type="spellStart"/>
+      <w:r>
+        <w:t>preprossessing</w:t>
+      </w:r>
+      <w:proofErr w:type="spellEnd"/>
       <w:r>
         <w:t>:</w:t>
       </w:r>
@@ -67,7 +72,15 @@
         </w:numPr>
       </w:pPr>
       <w:r>
-        <w:t>Remove stopwords. Aka, remove th</w:t>
+        <w:t xml:space="preserve">Remove </w:t>
+      </w:r>
+      <w:proofErr w:type="spellStart"/>
+      <w:r>
+        <w:t>stopwords</w:t>
+      </w:r>
+      <w:proofErr w:type="spellEnd"/>
+      <w:r>
+        <w:t>. Aka, remove th</w:t>
       </w:r>
       <w:r>
         <w:t xml:space="preserve">e most commonly used words in the language. Ex. The, is, for. </w:t>
@@ -82,7 +95,15 @@
         </w:numPr>
       </w:pPr>
       <w:r>
-        <w:t xml:space="preserve">‘Rootification’. Commonly, Stemming or lemmatization. </w:t>
+        <w:t>‘</w:t>
+      </w:r>
+      <w:proofErr w:type="spellStart"/>
+      <w:r>
+        <w:t>Rootification</w:t>
+      </w:r>
+      <w:proofErr w:type="spellEnd"/>
+      <w:r>
+        <w:t xml:space="preserve">’. Commonly, Stemming or lemmatization. </w:t>
       </w:r>
     </w:p>
     <w:p>
@@ -254,7 +275,6 @@
         <w:t>Watch out for datasets that contain data that was collected illegally</w:t>
       </w:r>
     </w:p>
-    <w:p/>
     <w:p>
       <w:hyperlink r:id="rId6" w:history="1">
         <w:r>
@@ -262,6 +282,43 @@
             <w:rStyle w:val="Hyperlink"/>
           </w:rPr>
           <w:t>https://www.youtube.com/watch?v=gye07gsaMBc</w:t>
+        </w:r>
+      </w:hyperlink>
+    </w:p>
+    <w:p/>
+    <w:p/>
+    <w:p>
+      <w:r>
+        <w:t>General tutorial</w:t>
+      </w:r>
+      <w:r>
+        <w:t>. Runs from the ground all the way up to BERT</w:t>
+      </w:r>
+    </w:p>
+    <w:p>
+      <w:hyperlink r:id="rId7" w:history="1">
+        <w:r>
+          <w:rPr>
+            <w:rStyle w:val="Hyperlink"/>
+          </w:rPr>
+          <w:t>https://www.youtube.com/watch?v=M7SWr5xObkA</w:t>
+        </w:r>
+      </w:hyperlink>
+    </w:p>
+    <w:p/>
+    <w:p/>
+    <w:p>
+      <w:r>
+        <w:t>How to pre-train BERT</w:t>
+      </w:r>
+    </w:p>
+    <w:p>
+      <w:hyperlink r:id="rId8" w:history="1">
+        <w:r>
+          <w:rPr>
+            <w:rStyle w:val="Hyperlink"/>
+          </w:rPr>
+          <w:t>https://discuss.huggingface.co/t/pre-train-bert-from-scratch/28318</w:t>
         </w:r>
       </w:hyperlink>
     </w:p>

</xml_diff>